<commit_message>
made the funtion find less NAs, but maybe not that much less
</commit_message>
<xml_diff>
--- a/Documents/Journal.docx
+++ b/Documents/Journal.docx
@@ -632,7 +632,7 @@
     <w:bookmarkEnd w:id="0"/>
     <w:p>
       <w:r>
-        <w:object w:dxaOrig="9360" w:dyaOrig="3518" w14:anchorId="5A62D257">
+        <w:object w:dxaOrig="9360" w:dyaOrig="3146" w14:anchorId="5A62D257">
           <v:shapetype id="_x0000_t75" coordsize="21600,21600" o:spt="75" o:preferrelative="t" path="m@4@5l@4@11@9@11@9@5xe" filled="f" stroked="f">
             <v:stroke joinstyle="miter"/>
             <v:formulas>
@@ -652,10 +652,10 @@
             <v:path o:extrusionok="f" gradientshapeok="t" o:connecttype="rect"/>
             <o:lock v:ext="edit" aspectratio="t"/>
           </v:shapetype>
-          <v:shape id="_x0000_i1035" type="#_x0000_t75" style="width:473.15pt;height:177.85pt" o:ole="">
+          <v:shape id="_x0000_i1037" type="#_x0000_t75" style="width:531.2pt;height:159.05pt" o:ole="">
             <v:imagedata r:id="rId5" o:title=""/>
           </v:shape>
-          <o:OLEObject Type="Embed" ProgID="Word.OpenDocumentText.12" ShapeID="_x0000_i1035" DrawAspect="Content" ObjectID="_1634390327" r:id="rId6"/>
+          <o:OLEObject Type="Embed" ProgID="Word.OpenDocumentText.12" ShapeID="_x0000_i1037" DrawAspect="Content" ObjectID="_1634411621" r:id="rId6"/>
         </w:object>
       </w:r>
     </w:p>
@@ -663,10 +663,31 @@
     <w:p>
       <w:r>
         <w:t>My next task will be to put this into daily average values!</w:t>
+      </w:r>
+      <w:r>
+        <w:t xml:space="preserve"> Made some good progress on this, but h</w:t>
+      </w:r>
+      <w:r>
+        <w:t>ad redo the getParkData() function, but it is still finding NAs. Hmmm</w:t>
       </w:r>
       <w:bookmarkStart w:id="1" w:name="_GoBack"/>
       <w:bookmarkEnd w:id="1"/>
     </w:p>
+    <w:p>
+      <w:pPr>
+        <w:rPr>
+          <w:rFonts w:ascii="Courier New" w:hAnsi="Courier New" w:cs="Courier New"/>
+        </w:rPr>
+      </w:pPr>
+      <w:r>
+        <w:rPr>
+          <w:rFonts w:ascii="Courier New" w:hAnsi="Courier New" w:cs="Courier New"/>
+        </w:rPr>
+        <w:t>for(i in dir()){load(i);print(sum(is.na(pdata$percip)))}</w:t>
+      </w:r>
+    </w:p>
+    <w:p/>
+    <w:p/>
     <w:sectPr>
       <w:pgSz w:w="12240" w:h="15840"/>
       <w:pgMar w:top="1440" w:right="1440" w:bottom="1440" w:left="1440" w:header="720" w:footer="720" w:gutter="0"/>
@@ -1243,7 +1264,6 @@
   <w:style w:type="character" w:default="1" w:styleId="DefaultParagraphFont">
     <w:name w:val="Default Paragraph Font"/>
     <w:uiPriority w:val="1"/>
-    <w:semiHidden/>
     <w:unhideWhenUsed/>
   </w:style>
   <w:style w:type="table" w:default="1" w:styleId="TableNormal">

</xml_diff>

<commit_message>
getParksData works and so does averging
</commit_message>
<xml_diff>
--- a/Documents/Journal.docx
+++ b/Documents/Journal.docx
@@ -652,14 +652,13 @@
             <v:path o:extrusionok="f" gradientshapeok="t" o:connecttype="rect"/>
             <o:lock v:ext="edit" aspectratio="t"/>
           </v:shapetype>
-          <v:shape id="_x0000_i1037" type="#_x0000_t75" style="width:531.2pt;height:159.05pt" o:ole="">
+          <v:shape id="_x0000_i1025" type="#_x0000_t75" style="width:531.2pt;height:159.05pt" o:ole="">
             <v:imagedata r:id="rId5" o:title=""/>
           </v:shape>
-          <o:OLEObject Type="Embed" ProgID="Word.OpenDocumentText.12" ShapeID="_x0000_i1037" DrawAspect="Content" ObjectID="_1634411621" r:id="rId6"/>
+          <o:OLEObject Type="Embed" ProgID="Word.OpenDocumentText.12" ShapeID="_x0000_i1025" DrawAspect="Content" ObjectID="_1634486968" r:id="rId6"/>
         </w:object>
       </w:r>
     </w:p>
-    <w:p/>
     <w:p>
       <w:r>
         <w:t>My next task will be to put this into daily average values!</w:t>
@@ -670,8 +669,6 @@
       <w:r>
         <w:t>ad redo the getParkData() function, but it is still finding NAs. Hmmm</w:t>
       </w:r>
-      <w:bookmarkStart w:id="1" w:name="_GoBack"/>
-      <w:bookmarkEnd w:id="1"/>
     </w:p>
     <w:p>
       <w:pPr>
@@ -686,7 +683,51 @@
         <w:t>for(i in dir()){load(i);print(sum(is.na(pdata$percip)))}</w:t>
       </w:r>
     </w:p>
-    <w:p/>
+    <w:p>
+      <w:pPr>
+        <w:pStyle w:val="Heading1"/>
+      </w:pPr>
+      <w:r>
+        <w:t>11/5/19</w:t>
+      </w:r>
+    </w:p>
+    <w:p>
+      <w:r>
+        <w:t>So, it turns out the new getParkData() function works well!</w:t>
+      </w:r>
+    </w:p>
+    <w:p>
+      <w:r>
+        <w:t>One problem, on row 2095 of the Capen park data, there legit is a missing value. Here is how to find it:</w:t>
+      </w:r>
+    </w:p>
+    <w:bookmarkStart w:id="1" w:name="_MON_1634483518"/>
+    <w:bookmarkEnd w:id="1"/>
+    <w:p>
+      <w:r>
+        <w:object w:dxaOrig="10800" w:dyaOrig="2995" w14:anchorId="02EBD4EA">
+          <v:shape id="_x0000_i1039" type="#_x0000_t75" style="width:538.4pt;height:149.75pt" o:ole="">
+            <v:imagedata r:id="rId7" o:title=""/>
+          </v:shape>
+          <o:OLEObject Type="Embed" ProgID="Word.OpenDocumentText.12" ShapeID="_x0000_i1039" DrawAspect="Content" ObjectID="_1634486969" r:id="rId8"/>
+        </w:object>
+      </w:r>
+    </w:p>
+    <w:p>
+      <w:r>
+        <w:t xml:space="preserve"> So I don’t hate myself later, I am going to just delete that row! Sorry! I bet 9/14/2016 was a great day in Columbia!</w:t>
+      </w:r>
+      <w:r>
+        <w:t xml:space="preserve"> Just reran the code for every site and now moving onto getting the daily averages!</w:t>
+      </w:r>
+    </w:p>
+    <w:p>
+      <w:r>
+        <w:t>LEAP YEAR MESS</w:t>
+      </w:r>
+      <w:bookmarkStart w:id="2" w:name="_GoBack"/>
+      <w:bookmarkEnd w:id="2"/>
+    </w:p>
     <w:p/>
     <w:sectPr>
       <w:pgSz w:w="12240" w:h="15840"/>
@@ -1264,6 +1305,7 @@
   <w:style w:type="character" w:default="1" w:styleId="DefaultParagraphFont">
     <w:name w:val="Default Paragraph Font"/>
     <w:uiPriority w:val="1"/>
+    <w:semiHidden/>
     <w:unhideWhenUsed/>
   </w:style>
   <w:style w:type="table" w:default="1" w:styleId="TableNormal">

</xml_diff>